<commit_message>
job and project update
</commit_message>
<xml_diff>
--- a/public/CV.docx
+++ b/public/CV.docx
@@ -1,6 +1,6 @@
 
 <file path=word/document.xml><?xml version="1.0" encoding="utf-8"?>
-<w:document xmlns:wpc="http://schemas.microsoft.com/office/word/2010/wordprocessingCanvas" xmlns:cx="http://schemas.microsoft.com/office/drawing/2014/chartex" xmlns:cx1="http://schemas.microsoft.com/office/drawing/2015/9/8/chartex" xmlns:cx2="http://schemas.microsoft.com/office/drawing/2015/10/21/chartex" xmlns:cx3="http://schemas.microsoft.com/office/drawing/2016/5/9/chartex" xmlns:cx4="http://schemas.microsoft.com/office/drawing/2016/5/10/chartex" xmlns:cx5="http://schemas.microsoft.com/office/drawing/2016/5/11/chartex" xmlns:cx6="http://schemas.microsoft.com/office/drawing/2016/5/12/chartex" xmlns:cx7="http://schemas.microsoft.com/office/drawing/2016/5/13/chartex" xmlns:cx8="http://schemas.microsoft.com/office/drawing/2016/5/14/chartex" xmlns:mc="http://schemas.openxmlformats.org/markup-compatibility/2006" xmlns:aink="http://schemas.microsoft.com/office/drawing/2016/ink" xmlns:am3d="http://schemas.microsoft.com/office/drawing/2017/model3d" xmlns:o="urn:schemas-microsoft-com:office:office" xmlns:oel="http://schemas.microsoft.com/office/2019/extlst" xmlns:r="http://schemas.openxmlformats.org/officeDocument/2006/relationships" xmlns:m="http://schemas.openxmlformats.org/officeDocument/2006/math" xmlns:v="urn:schemas-microsoft-com:vml" xmlns:wp14="http://schemas.microsoft.com/office/word/2010/wordprocessingDrawing" xmlns:wp="http://schemas.openxmlformats.org/drawingml/2006/wordprocessingDrawing" xmlns:w10="urn:schemas-microsoft-com:office:word" xmlns:w="http://schemas.openxmlformats.org/wordprocessingml/2006/main" xmlns:w14="http://schemas.microsoft.com/office/word/2010/wordml" xmlns:w15="http://schemas.microsoft.com/office/word/2012/wordml" xmlns:w16cex="http://schemas.microsoft.com/office/word/2018/wordml/cex" xmlns:w16cid="http://schemas.microsoft.com/office/word/2016/wordml/cid" xmlns:w16="http://schemas.microsoft.com/office/word/2018/wordml" xmlns:w16sdtdh="http://schemas.microsoft.com/office/word/2020/wordml/sdtdatahash" xmlns:w16se="http://schemas.microsoft.com/office/word/2015/wordml/symex" xmlns:wpg="http://schemas.microsoft.com/office/word/2010/wordprocessingGroup" xmlns:wpi="http://schemas.microsoft.com/office/word/2010/wordprocessingInk" xmlns:wne="http://schemas.microsoft.com/office/word/2006/wordml" xmlns:wps="http://schemas.microsoft.com/office/word/2010/wordprocessingShape" mc:Ignorable="w14 w15 w16se w16cid w16 w16cex w16sdtdh wp14">
+<w:document xmlns:wpc="http://schemas.microsoft.com/office/word/2010/wordprocessingCanvas" xmlns:cx="http://schemas.microsoft.com/office/drawing/2014/chartex" xmlns:cx1="http://schemas.microsoft.com/office/drawing/2015/9/8/chartex" xmlns:cx2="http://schemas.microsoft.com/office/drawing/2015/10/21/chartex" xmlns:cx3="http://schemas.microsoft.com/office/drawing/2016/5/9/chartex" xmlns:cx4="http://schemas.microsoft.com/office/drawing/2016/5/10/chartex" xmlns:cx5="http://schemas.microsoft.com/office/drawing/2016/5/11/chartex" xmlns:cx6="http://schemas.microsoft.com/office/drawing/2016/5/12/chartex" xmlns:cx7="http://schemas.microsoft.com/office/drawing/2016/5/13/chartex" xmlns:cx8="http://schemas.microsoft.com/office/drawing/2016/5/14/chartex" xmlns:mc="http://schemas.openxmlformats.org/markup-compatibility/2006" xmlns:aink="http://schemas.microsoft.com/office/drawing/2016/ink" xmlns:am3d="http://schemas.microsoft.com/office/drawing/2017/model3d" xmlns:o="urn:schemas-microsoft-com:office:office" xmlns:oel="http://schemas.microsoft.com/office/2019/extlst" xmlns:r="http://schemas.openxmlformats.org/officeDocument/2006/relationships" xmlns:m="http://schemas.openxmlformats.org/officeDocument/2006/math" xmlns:v="urn:schemas-microsoft-com:vml" xmlns:wp14="http://schemas.microsoft.com/office/word/2010/wordprocessingDrawing" xmlns:wp="http://schemas.openxmlformats.org/drawingml/2006/wordprocessingDrawing" xmlns:w10="urn:schemas-microsoft-com:office:word" xmlns:w="http://schemas.openxmlformats.org/wordprocessingml/2006/main" xmlns:w14="http://schemas.microsoft.com/office/word/2010/wordml" xmlns:w15="http://schemas.microsoft.com/office/word/2012/wordml" xmlns:w16cex="http://schemas.microsoft.com/office/word/2018/wordml/cex" xmlns:w16cid="http://schemas.microsoft.com/office/word/2016/wordml/cid" xmlns:w16="http://schemas.microsoft.com/office/word/2018/wordml" xmlns:w16du="http://schemas.microsoft.com/office/word/2023/wordml/word16du" xmlns:w16sdtdh="http://schemas.microsoft.com/office/word/2020/wordml/sdtdatahash" xmlns:w16se="http://schemas.microsoft.com/office/word/2015/wordml/symex" xmlns:wpg="http://schemas.microsoft.com/office/word/2010/wordprocessingGroup" xmlns:wpi="http://schemas.microsoft.com/office/word/2010/wordprocessingInk" xmlns:wne="http://schemas.microsoft.com/office/word/2006/wordml" xmlns:wps="http://schemas.microsoft.com/office/word/2010/wordprocessingShape" mc:Ignorable="w14 w15 w16se w16cid w16 w16cex w16sdtdh w16du wp14">
   <w:body>
     <w:tbl>
       <w:tblPr>
@@ -46,12 +46,9 @@
           </w:p>
           <w:p>
             <w:pPr>
-              <w:rPr>
-                <w:b/>
-                <w:bCs/>
-                <w:sz w:val="32"/>
-                <w:szCs w:val="32"/>
-              </w:rPr>
+              <w:tabs>
+                <w:tab w:val="left" w:pos="4230"/>
+              </w:tabs>
             </w:pPr>
             <w:r>
               <w:rPr>
@@ -60,7 +57,7 @@
                 <w:sz w:val="32"/>
                 <w:szCs w:val="32"/>
               </w:rPr>
-              <w:t>FULL STACK</w:t>
+              <w:t>SOFTWARE</w:t>
             </w:r>
             <w:r>
               <w:rPr>
@@ -667,7 +664,7 @@
                 <w:szCs w:val="48"/>
               </w:rPr>
               <w:drawing>
-                <wp:inline distT="0" distB="0" distL="0" distR="0" wp14:anchorId="5E8A0B28" wp14:editId="6ECD389F">
+                <wp:inline distT="0" distB="0" distL="0" distR="0" wp14:anchorId="5E8A0B28" wp14:editId="2BA9258C">
                   <wp:extent cx="1333500" cy="1514475"/>
                   <wp:effectExtent l="0" t="0" r="0" b="0"/>
                   <wp:docPr id="1553948220" name="Picture 1" descr="A person with a beard and mustache&#10;&#10;Description automatically generated"/>
@@ -752,49 +749,56 @@
           <w:sz w:val="24"/>
           <w:szCs w:val="24"/>
         </w:rPr>
-        <w:t xml:space="preserve">I'm a skilled </w:t>
-      </w:r>
-      <w:r>
-        <w:rPr>
-          <w:sz w:val="24"/>
-          <w:szCs w:val="24"/>
-        </w:rPr>
-        <w:t>Full Stack</w:t>
-      </w:r>
-      <w:r>
-        <w:rPr>
-          <w:sz w:val="24"/>
-          <w:szCs w:val="24"/>
-        </w:rPr>
-        <w:t xml:space="preserve"> Developer with knowledge in </w:t>
-      </w:r>
-      <w:r>
-        <w:rPr>
-          <w:sz w:val="24"/>
-          <w:szCs w:val="24"/>
-        </w:rPr>
-        <w:t>JavaScript, TypeScript, React</w:t>
-      </w:r>
-      <w:r>
-        <w:rPr>
-          <w:sz w:val="24"/>
-          <w:szCs w:val="24"/>
-        </w:rPr>
-        <w:t>JS</w:t>
-      </w:r>
-      <w:r>
-        <w:rPr>
-          <w:sz w:val="24"/>
-          <w:szCs w:val="24"/>
-        </w:rPr>
-        <w:t xml:space="preserve">, Next.js, Python and Django. </w:t>
-      </w:r>
-      <w:r>
-        <w:rPr>
-          <w:sz w:val="24"/>
-          <w:szCs w:val="24"/>
-        </w:rPr>
-        <w:t>I'm good at creating both frontend and backend solutions, and I know how to manage databases effectively, especially MongoDB.</w:t>
+        <w:t xml:space="preserve">Skilled </w:t>
+      </w:r>
+      <w:r>
+        <w:rPr>
+          <w:sz w:val="24"/>
+          <w:szCs w:val="24"/>
+        </w:rPr>
+        <w:t>Software</w:t>
+      </w:r>
+      <w:r>
+        <w:rPr>
+          <w:sz w:val="24"/>
+          <w:szCs w:val="24"/>
+        </w:rPr>
+        <w:t xml:space="preserve"> Developer</w:t>
+      </w:r>
+      <w:r>
+        <w:rPr>
+          <w:sz w:val="24"/>
+          <w:szCs w:val="24"/>
+        </w:rPr>
+        <w:t xml:space="preserve"> with expertise in JavaScript, TypeScript</w:t>
+      </w:r>
+      <w:r>
+        <w:rPr>
+          <w:sz w:val="24"/>
+          <w:szCs w:val="24"/>
+        </w:rPr>
+        <w:t>,</w:t>
+      </w:r>
+      <w:r>
+        <w:rPr>
+          <w:sz w:val="24"/>
+          <w:szCs w:val="24"/>
+        </w:rPr>
+        <w:t xml:space="preserve"> ReactJS</w:t>
+      </w:r>
+      <w:r>
+        <w:rPr>
+          <w:sz w:val="24"/>
+          <w:szCs w:val="24"/>
+        </w:rPr>
+        <w:t xml:space="preserve"> Next.js and Python</w:t>
+      </w:r>
+      <w:r>
+        <w:rPr>
+          <w:sz w:val="24"/>
+          <w:szCs w:val="24"/>
+        </w:rPr>
+        <w:t>. Proficient in developing both frontend and backend solutions, with a strong understanding of effective database management, particularly MongoDB.</w:t>
       </w:r>
     </w:p>
     <w:p>
@@ -810,19 +814,12 @@
       <w:pPr>
         <w:spacing w:line="240" w:lineRule="auto"/>
         <w:rPr>
-          <w:sz w:val="24"/>
-          <w:szCs w:val="24"/>
-        </w:rPr>
-      </w:pPr>
-      <w:r>
-        <w:rPr>
           <w:b/>
           <w:bCs/>
           <w:sz w:val="28"/>
           <w:szCs w:val="28"/>
         </w:rPr>
-        <w:t>EXPERIENCE:</w:t>
-      </w:r>
+      </w:pPr>
       <w:r>
         <w:rPr>
           <w:b/>
@@ -830,33 +827,92 @@
           <w:sz w:val="28"/>
           <w:szCs w:val="28"/>
         </w:rPr>
-        <w:br/>
-      </w:r>
-      <w:r>
-        <w:rPr>
-          <w:b/>
-          <w:bCs/>
-          <w:sz w:val="24"/>
-          <w:szCs w:val="24"/>
-        </w:rPr>
-        <w:t xml:space="preserve">Junior Web-Developer – </w:t>
-      </w:r>
-      <w:r>
-        <w:rPr>
-          <w:sz w:val="24"/>
-          <w:szCs w:val="24"/>
-        </w:rPr>
-        <w:t xml:space="preserve">Codesy Consulting | </w:t>
-      </w:r>
-      <w:r>
-        <w:rPr>
-          <w:rFonts w:cstheme="minorHAnsi"/>
-          <w:b/>
-          <w:bCs/>
-          <w:sz w:val="24"/>
-          <w:szCs w:val="24"/>
-        </w:rPr>
-        <w:t>March 2023 – November 2023</w:t>
+        <w:t>EXPERIENCE:</w:t>
+      </w:r>
+    </w:p>
+    <w:p>
+      <w:pPr>
+        <w:spacing w:line="240" w:lineRule="auto"/>
+        <w:rPr>
+          <w:sz w:val="24"/>
+          <w:szCs w:val="24"/>
+        </w:rPr>
+      </w:pPr>
+      <w:r>
+        <w:rPr>
+          <w:b/>
+          <w:bCs/>
+          <w:sz w:val="24"/>
+          <w:szCs w:val="24"/>
+        </w:rPr>
+        <w:t xml:space="preserve">Student Software Developer – </w:t>
+      </w:r>
+      <w:r>
+        <w:rPr>
+          <w:sz w:val="24"/>
+          <w:szCs w:val="24"/>
+        </w:rPr>
+        <w:t xml:space="preserve">Technische Hochschule Ingolstadt | </w:t>
+      </w:r>
+      <w:r>
+        <w:rPr>
+          <w:rFonts w:cstheme="minorHAnsi"/>
+          <w:b/>
+          <w:bCs/>
+          <w:sz w:val="24"/>
+          <w:szCs w:val="24"/>
+        </w:rPr>
+        <w:t>Ma</w:t>
+      </w:r>
+      <w:r>
+        <w:rPr>
+          <w:rFonts w:cstheme="minorHAnsi"/>
+          <w:b/>
+          <w:bCs/>
+          <w:sz w:val="24"/>
+          <w:szCs w:val="24"/>
+        </w:rPr>
+        <w:t>y</w:t>
+      </w:r>
+      <w:r>
+        <w:rPr>
+          <w:rFonts w:cstheme="minorHAnsi"/>
+          <w:b/>
+          <w:bCs/>
+          <w:sz w:val="24"/>
+          <w:szCs w:val="24"/>
+        </w:rPr>
+        <w:t xml:space="preserve"> 202</w:t>
+      </w:r>
+      <w:r>
+        <w:rPr>
+          <w:rFonts w:cstheme="minorHAnsi"/>
+          <w:b/>
+          <w:bCs/>
+          <w:sz w:val="24"/>
+          <w:szCs w:val="24"/>
+        </w:rPr>
+        <w:t>4</w:t>
+      </w:r>
+      <w:r>
+        <w:rPr>
+          <w:rFonts w:cstheme="minorHAnsi"/>
+          <w:b/>
+          <w:bCs/>
+          <w:sz w:val="24"/>
+          <w:szCs w:val="24"/>
+        </w:rPr>
+        <w:t xml:space="preserve"> – </w:t>
+      </w:r>
+      <w:r>
+        <w:rPr>
+          <w:rFonts w:cstheme="minorHAnsi"/>
+          <w:b/>
+          <w:bCs/>
+          <w:sz w:val="24"/>
+          <w:szCs w:val="24"/>
+        </w:rPr>
+        <w:t>Present</w:t>
       </w:r>
     </w:p>
     <w:p>
@@ -874,67 +930,13 @@
         </w:rPr>
       </w:pPr>
       <w:r>
-        <w:rPr>
-          <w:rFonts w:cstheme="minorHAnsi"/>
-          <w:sz w:val="24"/>
-          <w:szCs w:val="24"/>
-        </w:rPr>
-        <w:t>Engineered responsive user interfaces using Next.js</w:t>
-      </w:r>
-      <w:r>
-        <w:rPr>
-          <w:rFonts w:cstheme="minorHAnsi"/>
-          <w:sz w:val="24"/>
-          <w:szCs w:val="24"/>
-        </w:rPr>
+        <w:t>Development of research Success AI project (Moodle)</w:t>
+      </w:r>
+      <w:r>
         <w:t xml:space="preserve"> </w:t>
       </w:r>
       <w:r>
-        <w:rPr>
-          <w:rFonts w:cstheme="minorHAnsi"/>
-          <w:sz w:val="24"/>
-          <w:szCs w:val="24"/>
-        </w:rPr>
-        <w:t xml:space="preserve">and Tailwind CSS, resulting in a </w:t>
-      </w:r>
-      <w:r>
-        <w:rPr>
-          <w:rFonts w:cstheme="minorHAnsi"/>
-          <w:sz w:val="24"/>
-          <w:szCs w:val="24"/>
-        </w:rPr>
-        <w:t>7</w:t>
-      </w:r>
-      <w:r>
-        <w:rPr>
-          <w:rFonts w:cstheme="minorHAnsi"/>
-          <w:sz w:val="24"/>
-          <w:szCs w:val="24"/>
-        </w:rPr>
-        <w:t>0% improvement in user engagement.</w:t>
-      </w:r>
-    </w:p>
-    <w:p>
-      <w:pPr>
-        <w:pStyle w:val="ListParagraph"/>
-        <w:numPr>
-          <w:ilvl w:val="0"/>
-          <w:numId w:val="2"/>
-        </w:numPr>
-        <w:spacing w:line="240" w:lineRule="auto"/>
-        <w:rPr>
-          <w:rFonts w:cstheme="minorHAnsi"/>
-          <w:sz w:val="24"/>
-          <w:szCs w:val="24"/>
-        </w:rPr>
-      </w:pPr>
-      <w:r>
-        <w:rPr>
-          <w:rFonts w:cstheme="minorHAnsi"/>
-          <w:sz w:val="24"/>
-          <w:szCs w:val="24"/>
-        </w:rPr>
-        <w:t>Conducted seamless integration of endpoints and performed debugging, reducing bug resolution time by 20%.</w:t>
+        <w:t>to enhance student learning experiences.</w:t>
       </w:r>
     </w:p>
     <w:p>
@@ -946,24 +948,181 @@
         </w:numPr>
         <w:spacing w:after="60" w:line="240" w:lineRule="auto"/>
         <w:rPr>
-          <w:rFonts w:cstheme="minorHAnsi"/>
-          <w:sz w:val="24"/>
-          <w:szCs w:val="24"/>
-        </w:rPr>
-      </w:pPr>
-      <w:r>
-        <w:rPr>
-          <w:rFonts w:cstheme="minorHAnsi"/>
-          <w:sz w:val="24"/>
-          <w:szCs w:val="24"/>
-        </w:rPr>
-        <w:t>Took the lead in crucial development projects by supporting the team and demonstrating robust coding skills, aligning perfectly with the collaborative emphasis outlined in the job description.</w:t>
+          <w:sz w:val="24"/>
+          <w:szCs w:val="24"/>
+        </w:rPr>
+      </w:pPr>
+      <w:r>
+        <w:t>Improved communication between two independent services by refining data handling mechanisms. These enhancements streamlined data transfer, resulting in more reliable integration and reduced latency.</w:t>
       </w:r>
     </w:p>
     <w:p>
       <w:pPr>
         <w:pStyle w:val="ListParagraph"/>
+        <w:numPr>
+          <w:ilvl w:val="0"/>
+          <w:numId w:val="2"/>
+        </w:numPr>
         <w:spacing w:after="60" w:line="240" w:lineRule="auto"/>
+        <w:rPr>
+          <w:sz w:val="24"/>
+          <w:szCs w:val="24"/>
+        </w:rPr>
+      </w:pPr>
+      <w:r>
+        <w:t>Efficiently managed, handled, and stored extracted data using Flask, PHP, and PostgreSQL.</w:t>
+      </w:r>
+    </w:p>
+    <w:p>
+      <w:pPr>
+        <w:pStyle w:val="ListParagraph"/>
+        <w:numPr>
+          <w:ilvl w:val="0"/>
+          <w:numId w:val="2"/>
+        </w:numPr>
+        <w:spacing w:after="60" w:line="240" w:lineRule="auto"/>
+        <w:rPr>
+          <w:sz w:val="24"/>
+          <w:szCs w:val="24"/>
+        </w:rPr>
+      </w:pPr>
+      <w:r>
+        <w:t>Utilized Flask to transform and optimize data to meet specific project requirements</w:t>
+      </w:r>
+      <w:r>
+        <w:t>.</w:t>
+      </w:r>
+    </w:p>
+    <w:p>
+      <w:pPr>
+        <w:spacing w:after="60" w:line="240" w:lineRule="auto"/>
+      </w:pPr>
+    </w:p>
+    <w:p>
+      <w:pPr>
+        <w:spacing w:after="60" w:line="240" w:lineRule="auto"/>
+        <w:rPr>
+          <w:sz w:val="24"/>
+          <w:szCs w:val="24"/>
+        </w:rPr>
+      </w:pPr>
+      <w:r>
+        <w:rPr>
+          <w:b/>
+          <w:bCs/>
+          <w:sz w:val="24"/>
+          <w:szCs w:val="24"/>
+        </w:rPr>
+        <w:t xml:space="preserve">Junior </w:t>
+      </w:r>
+      <w:r>
+        <w:rPr>
+          <w:b/>
+          <w:bCs/>
+          <w:color w:val="000000" w:themeColor="text1"/>
+          <w:sz w:val="24"/>
+          <w:szCs w:val="24"/>
+        </w:rPr>
+        <w:t>Web</w:t>
+      </w:r>
+      <w:r>
+        <w:rPr>
+          <w:b/>
+          <w:bCs/>
+          <w:sz w:val="24"/>
+          <w:szCs w:val="24"/>
+        </w:rPr>
+        <w:t>-Developer</w:t>
+      </w:r>
+      <w:r>
+        <w:rPr>
+          <w:b/>
+          <w:bCs/>
+          <w:sz w:val="24"/>
+          <w:szCs w:val="24"/>
+        </w:rPr>
+        <w:t xml:space="preserve"> – </w:t>
+      </w:r>
+      <w:r>
+        <w:rPr>
+          <w:sz w:val="24"/>
+          <w:szCs w:val="24"/>
+        </w:rPr>
+        <w:t xml:space="preserve">Codesy Consulting | </w:t>
+      </w:r>
+      <w:r>
+        <w:rPr>
+          <w:rFonts w:cstheme="minorHAnsi"/>
+          <w:b/>
+          <w:bCs/>
+          <w:sz w:val="24"/>
+          <w:szCs w:val="24"/>
+        </w:rPr>
+        <w:t>March 2023 – November 2023</w:t>
+      </w:r>
+    </w:p>
+    <w:p>
+      <w:pPr>
+        <w:pStyle w:val="ListParagraph"/>
+        <w:numPr>
+          <w:ilvl w:val="0"/>
+          <w:numId w:val="2"/>
+        </w:numPr>
+        <w:spacing w:after="60" w:line="240" w:lineRule="auto"/>
+        <w:rPr>
+          <w:rFonts w:cstheme="minorHAnsi"/>
+          <w:sz w:val="24"/>
+          <w:szCs w:val="24"/>
+        </w:rPr>
+      </w:pPr>
+      <w:r>
+        <w:t>Contributed to the development of a social media platform using Next.js, TypeScript, and Tailwind CSS, incorporating features such as image and video uploads, UI design, and backend integration.</w:t>
+      </w:r>
+    </w:p>
+    <w:p>
+      <w:pPr>
+        <w:pStyle w:val="ListParagraph"/>
+        <w:numPr>
+          <w:ilvl w:val="0"/>
+          <w:numId w:val="2"/>
+        </w:numPr>
+        <w:spacing w:after="60" w:line="240" w:lineRule="auto"/>
+        <w:rPr>
+          <w:rFonts w:cstheme="minorHAnsi"/>
+        </w:rPr>
+      </w:pPr>
+      <w:r>
+        <w:rPr>
+          <w:rFonts w:cstheme="minorHAnsi"/>
+        </w:rPr>
+        <w:t>Enhanced overall code performance by utilizing React hooks and memorization techniques, which resulted in a 15% to 20% improvement in application speed and a significantly better user experience.</w:t>
+      </w:r>
+    </w:p>
+    <w:p>
+      <w:pPr>
+        <w:pStyle w:val="ListParagraph"/>
+        <w:numPr>
+          <w:ilvl w:val="0"/>
+          <w:numId w:val="2"/>
+        </w:numPr>
+        <w:spacing w:after="60" w:line="240" w:lineRule="auto"/>
+        <w:rPr>
+          <w:rFonts w:cstheme="minorHAnsi"/>
+          <w:sz w:val="24"/>
+          <w:szCs w:val="24"/>
+        </w:rPr>
+      </w:pPr>
+      <w:r>
+        <w:t>Oversaw code maintainability and usability improvements by implementing best practices for code structure and modular design, which enhanced readability, streamlined development processes, and reduced debugging time</w:t>
+      </w:r>
+      <w:r>
+        <w:t>.</w:t>
+      </w:r>
+    </w:p>
+    <w:p>
+      <w:pPr>
+        <w:spacing w:after="60" w:line="240" w:lineRule="auto"/>
+        <w:ind w:left="360"/>
         <w:rPr>
           <w:rFonts w:cstheme="minorHAnsi"/>
           <w:sz w:val="24"/>
@@ -1022,12 +1181,7 @@
         </w:rPr>
       </w:pPr>
       <w:r>
-        <w:rPr>
-          <w:rFonts w:cstheme="minorHAnsi"/>
-          <w:sz w:val="24"/>
-          <w:szCs w:val="24"/>
-        </w:rPr>
-        <w:t>Attained foundational skills in HTML, CSS, and JavaScript, contributing to 10% faster project delivery.</w:t>
+        <w:t>Played a significant role in developing the frontend of an internal company project using ReactJS, delivering a more user-friendly and efficient interface.</w:t>
       </w:r>
     </w:p>
     <w:p>
@@ -1045,24 +1199,11 @@
         </w:rPr>
       </w:pPr>
       <w:r>
-        <w:rPr>
-          <w:rFonts w:cstheme="minorHAnsi"/>
-          <w:sz w:val="24"/>
-          <w:szCs w:val="24"/>
-        </w:rPr>
-        <w:t>Demonstrated prowess in React with CRUD applications and excelled in cross-functional collaboration on Angular projects.</w:t>
-      </w:r>
-    </w:p>
-    <w:p>
-      <w:pPr>
-        <w:pStyle w:val="ListParagraph"/>
-        <w:spacing w:line="240" w:lineRule="auto"/>
-        <w:rPr>
-          <w:rFonts w:cstheme="minorHAnsi"/>
-          <w:sz w:val="24"/>
-          <w:szCs w:val="24"/>
-        </w:rPr>
-      </w:pPr>
+        <w:t>Assisted in the documentation and maintenance of the codebase, facilitating better project management and future development</w:t>
+      </w:r>
+      <w:r>
+        <w:t>.</w:t>
+      </w:r>
     </w:p>
     <w:p>
       <w:pPr>
@@ -1319,6 +1460,7 @@
           <w:sz w:val="24"/>
           <w:szCs w:val="24"/>
         </w:rPr>
+        <w:lastRenderedPageBreak/>
         <w:t>Frontend</w:t>
       </w:r>
       <w:r>
@@ -1335,7 +1477,21 @@
           <w:sz w:val="24"/>
           <w:szCs w:val="24"/>
         </w:rPr>
-        <w:t>JavaScript, React</w:t>
+        <w:t xml:space="preserve">JavaScript, </w:t>
+      </w:r>
+      <w:r>
+        <w:rPr>
+          <w:sz w:val="24"/>
+          <w:szCs w:val="24"/>
+        </w:rPr>
+        <w:t xml:space="preserve">TypeScript, </w:t>
+      </w:r>
+      <w:r>
+        <w:rPr>
+          <w:sz w:val="24"/>
+          <w:szCs w:val="24"/>
+        </w:rPr>
+        <w:t>React</w:t>
       </w:r>
       <w:r>
         <w:rPr>
@@ -1349,7 +1505,14 @@
           <w:sz w:val="24"/>
           <w:szCs w:val="24"/>
         </w:rPr>
-        <w:t>, Next.js, TypeScript</w:t>
+        <w:t>, Next.js</w:t>
+      </w:r>
+      <w:r>
+        <w:rPr>
+          <w:sz w:val="24"/>
+          <w:szCs w:val="24"/>
+        </w:rPr>
+        <w:t>, HTML, CSS</w:t>
       </w:r>
     </w:p>
     <w:p>
@@ -1381,7 +1544,14 @@
           <w:sz w:val="24"/>
           <w:szCs w:val="24"/>
         </w:rPr>
-        <w:t>Python, Django</w:t>
+        <w:t>Python</w:t>
+      </w:r>
+      <w:r>
+        <w:rPr>
+          <w:sz w:val="24"/>
+          <w:szCs w:val="24"/>
+        </w:rPr>
+        <w:t>(Flask)</w:t>
       </w:r>
     </w:p>
     <w:p>
@@ -1415,6 +1585,52 @@
         </w:rPr>
         <w:t>MongoDB</w:t>
       </w:r>
+      <w:r>
+        <w:rPr>
+          <w:sz w:val="24"/>
+          <w:szCs w:val="24"/>
+        </w:rPr>
+        <w:t>, Postgresql</w:t>
+      </w:r>
+    </w:p>
+    <w:p>
+      <w:pPr>
+        <w:pStyle w:val="ListParagraph"/>
+        <w:numPr>
+          <w:ilvl w:val="0"/>
+          <w:numId w:val="1"/>
+        </w:numPr>
+        <w:spacing w:line="240" w:lineRule="auto"/>
+        <w:rPr>
+          <w:b/>
+          <w:bCs/>
+          <w:sz w:val="24"/>
+          <w:szCs w:val="24"/>
+        </w:rPr>
+      </w:pPr>
+      <w:r>
+        <w:rPr>
+          <w:b/>
+          <w:bCs/>
+          <w:sz w:val="24"/>
+          <w:szCs w:val="24"/>
+        </w:rPr>
+        <w:t xml:space="preserve">Tools – </w:t>
+      </w:r>
+      <w:r>
+        <w:rPr>
+          <w:sz w:val="24"/>
+          <w:szCs w:val="24"/>
+        </w:rPr>
+        <w:t>Git, GitHub</w:t>
+      </w:r>
+      <w:r>
+        <w:rPr>
+          <w:sz w:val="24"/>
+          <w:szCs w:val="24"/>
+        </w:rPr>
+        <w:t>, Docker</w:t>
+      </w:r>
     </w:p>
     <w:p>
       <w:pPr>
@@ -1478,7 +1694,6 @@
           <w:sz w:val="28"/>
           <w:szCs w:val="28"/>
         </w:rPr>
-        <w:lastRenderedPageBreak/>
         <w:t>PERSONAL PROJECTS</w:t>
       </w:r>
       <w:r>
@@ -1514,7 +1729,16 @@
           <w:sz w:val="24"/>
           <w:szCs w:val="24"/>
         </w:rPr>
-        <w:t xml:space="preserve">WhatsApp Clone – </w:t>
+        <w:t>Feedback</w:t>
+      </w:r>
+      <w:r>
+        <w:rPr>
+          <w:rFonts w:cstheme="minorHAnsi"/>
+          <w:b/>
+          <w:sz w:val="24"/>
+          <w:szCs w:val="24"/>
+        </w:rPr>
+        <w:t xml:space="preserve"> – </w:t>
       </w:r>
       <w:r>
         <w:rPr>
@@ -1525,7 +1749,7 @@
         </w:rPr>
         <w:t>(</w:t>
       </w:r>
-      <w:hyperlink r:id="rId15" w:tgtFrame="_blank" w:tooltip="https://whats-app-clone-6c7c2.web.app/" w:history="1">
+      <w:hyperlink r:id="rId15" w:history="1">
         <w:r>
           <w:rPr>
             <w:rStyle w:val="Hyperlink"/>
@@ -1534,7 +1758,7 @@
             <w:szCs w:val="24"/>
             <w:bdr w:val="none" w:sz="0" w:space="0" w:color="auto" w:frame="1"/>
           </w:rPr>
-          <w:t>https://whats-app-clone-6c7c2.web.app/</w:t>
+          <w:t>https://feedback-sz.vercel.app/</w:t>
         </w:r>
       </w:hyperlink>
       <w:r>
@@ -1587,43 +1811,7 @@
           <w:sz w:val="24"/>
           <w:szCs w:val="24"/>
         </w:rPr>
-        <w:t>React</w:t>
-      </w:r>
-      <w:r>
-        <w:rPr>
-          <w:rFonts w:cstheme="minorHAnsi"/>
-          <w:bCs/>
-          <w:sz w:val="24"/>
-          <w:szCs w:val="24"/>
-        </w:rPr>
-        <w:t>JS</w:t>
-      </w:r>
-      <w:r>
-        <w:rPr>
-          <w:rFonts w:cstheme="minorHAnsi"/>
-          <w:bCs/>
-          <w:sz w:val="24"/>
-          <w:szCs w:val="24"/>
-        </w:rPr>
-        <w:t xml:space="preserve">, </w:t>
-      </w:r>
-      <w:r>
-        <w:rPr>
-          <w:rFonts w:cstheme="minorHAnsi"/>
-          <w:bCs/>
-          <w:sz w:val="24"/>
-          <w:szCs w:val="24"/>
-        </w:rPr>
-        <w:t xml:space="preserve">JavaScript, </w:t>
-      </w:r>
-      <w:r>
-        <w:rPr>
-          <w:rFonts w:cstheme="minorHAnsi"/>
-          <w:bCs/>
-          <w:sz w:val="24"/>
-          <w:szCs w:val="24"/>
-        </w:rPr>
-        <w:t>Firebase</w:t>
+        <w:t>Next.js 14, TypeScript, Tailwind CSS, MongoDB, JWT, bycrypt, zod</w:t>
       </w:r>
     </w:p>
     <w:p>
@@ -1648,16 +1836,7 @@
           <w:sz w:val="24"/>
           <w:szCs w:val="24"/>
         </w:rPr>
-        <w:t>Successfully executed a practice-based project demonstrating understanding of chat application functionality</w:t>
-      </w:r>
-      <w:r>
-        <w:rPr>
-          <w:rFonts w:cstheme="minorHAnsi"/>
-          <w:bCs/>
-          <w:sz w:val="24"/>
-          <w:szCs w:val="24"/>
-        </w:rPr>
-        <w:t>.</w:t>
+        <w:t>Developed personal project enabling anonymous feedback from THI university students regarding university experience.</w:t>
       </w:r>
     </w:p>
     <w:p>
@@ -1682,21 +1861,13 @@
           <w:sz w:val="24"/>
           <w:szCs w:val="24"/>
         </w:rPr>
-        <w:t>Developed a WhatsApp clone enabling group chatting, creation of new groups, and communication with friends and family</w:t>
-      </w:r>
-      <w:r>
-        <w:rPr>
-          <w:rFonts w:cstheme="minorHAnsi"/>
-          <w:bCs/>
-          <w:sz w:val="24"/>
-          <w:szCs w:val="24"/>
-        </w:rPr>
-        <w:t>.</w:t>
+        <w:t>Facilitates anonymous posting by THI students while limiting non-THI users to view-only access, ensuring student-exclusive engagement.</w:t>
       </w:r>
     </w:p>
     <w:p>
       <w:pPr>
         <w:spacing w:after="60" w:line="240" w:lineRule="auto"/>
+        <w:ind w:left="1080"/>
         <w:rPr>
           <w:rFonts w:cstheme="minorHAnsi"/>
           <w:bCs/>
@@ -1856,32 +2027,12 @@
           <w:sz w:val="24"/>
           <w:szCs w:val="24"/>
         </w:rPr>
-        <w:t xml:space="preserve">Engage in lively discussions with </w:t>
-      </w:r>
-      <w:r>
-        <w:rPr>
-          <w:rFonts w:cstheme="minorHAnsi"/>
-          <w:bCs/>
-          <w:sz w:val="24"/>
-          <w:szCs w:val="24"/>
-        </w:rPr>
-        <w:t>my</w:t>
-      </w:r>
-      <w:r>
-        <w:rPr>
-          <w:rFonts w:cstheme="minorHAnsi"/>
-          <w:bCs/>
-          <w:sz w:val="24"/>
-          <w:szCs w:val="24"/>
-        </w:rPr>
-        <w:t xml:space="preserve"> Thread Clone platform!  Create threads, comment, and connect, capturing the essence of the original Threads app.</w:t>
+        <w:t>Created a platform for dynamic discussions, inspired by the original Threads app.</w:t>
       </w:r>
     </w:p>
     <w:p>
       <w:pPr>
-        <w:pStyle w:val="ListParagraph"/>
         <w:spacing w:after="60" w:line="240" w:lineRule="auto"/>
-        <w:ind w:left="1440"/>
         <w:rPr>
           <w:rFonts w:cstheme="minorHAnsi"/>
           <w:bCs/>
@@ -1912,7 +2063,7 @@
           <w:sz w:val="24"/>
           <w:szCs w:val="24"/>
         </w:rPr>
-        <w:t>Game Hub</w:t>
+        <w:t>WhatsApp Clone</w:t>
       </w:r>
       <w:r>
         <w:rPr>
@@ -1950,17 +2101,16 @@
         </w:rPr>
         <w:t>(</w:t>
       </w:r>
-      <w:hyperlink r:id="rId17" w:tgtFrame="_blank" w:tooltip="https://game-hub-syedzainanwer.vercel.app/" w:history="1">
+      <w:hyperlink r:id="rId17" w:tgtFrame="_blank" w:tooltip="https://whats-app-clone-6c7c2.web.app/" w:history="1">
         <w:r>
           <w:rPr>
             <w:rStyle w:val="Hyperlink"/>
             <w:rFonts w:cstheme="minorHAnsi"/>
-            <w:bCs/>
             <w:sz w:val="24"/>
             <w:szCs w:val="24"/>
             <w:bdr w:val="none" w:sz="0" w:space="0" w:color="auto" w:frame="1"/>
           </w:rPr>
-          <w:t>https://game-hub-syedzainanwer.vercel.app/</w:t>
+          <w:t>https://whats-app-clone-6c7c2.web.app/</w:t>
         </w:r>
       </w:hyperlink>
       <w:r>
@@ -2031,7 +2181,25 @@
           <w:sz w:val="24"/>
           <w:szCs w:val="24"/>
         </w:rPr>
-        <w:t>, TypeScript, Chakra UI</w:t>
+        <w:t xml:space="preserve">, </w:t>
+      </w:r>
+      <w:r>
+        <w:rPr>
+          <w:rFonts w:cstheme="minorHAnsi"/>
+          <w:bCs/>
+          <w:sz w:val="24"/>
+          <w:szCs w:val="24"/>
+        </w:rPr>
+        <w:t xml:space="preserve">JavaScript, </w:t>
+      </w:r>
+      <w:r>
+        <w:rPr>
+          <w:rFonts w:cstheme="minorHAnsi"/>
+          <w:bCs/>
+          <w:sz w:val="24"/>
+          <w:szCs w:val="24"/>
+        </w:rPr>
+        <w:t>Firebase</w:t>
       </w:r>
     </w:p>
     <w:p>
@@ -2056,7 +2224,7 @@
           <w:sz w:val="24"/>
           <w:szCs w:val="24"/>
         </w:rPr>
-        <w:t>Explore tailored gaming recommendations on my site, using the RAWG API. Simply filter by genre, platform, and release date to find your ideal game!</w:t>
+        <w:t>Developed a WhatsApp clone enabling group chatting and seamless communication.</w:t>
       </w:r>
     </w:p>
     <w:p>
@@ -2209,21 +2377,13 @@
           <w:sz w:val="24"/>
           <w:szCs w:val="24"/>
         </w:rPr>
-        <w:t>Connect with fellow chat participants to engage in discussions on topics that interest you. Share your thoughts and interact with others who share similar interests</w:t>
-      </w:r>
-      <w:r>
-        <w:rPr>
-          <w:rFonts w:cstheme="minorHAnsi"/>
-          <w:bCs/>
-          <w:sz w:val="24"/>
-          <w:szCs w:val="24"/>
-        </w:rPr>
-        <w:t>.</w:t>
+        <w:t>Created a platform for engaging discussions on diverse topics, fostering interaction among participants.</w:t>
       </w:r>
     </w:p>
     <w:p>
       <w:pPr>
         <w:spacing w:after="60" w:line="240" w:lineRule="auto"/>
+        <w:ind w:left="1080"/>
         <w:rPr>
           <w:rFonts w:cstheme="minorHAnsi"/>
           <w:bCs/>
@@ -2370,135 +2530,6 @@
         </w:tc>
       </w:tr>
     </w:tbl>
-    <w:p>
-      <w:pPr>
-        <w:rPr>
-          <w:rFonts w:ascii="Arial Nova" w:hAnsi="Arial Nova"/>
-        </w:rPr>
-      </w:pPr>
-    </w:p>
-    <w:p>
-      <w:pPr>
-        <w:rPr>
-          <w:rFonts w:ascii="Arial Nova" w:hAnsi="Arial Nova"/>
-        </w:rPr>
-      </w:pPr>
-    </w:p>
-    <w:p>
-      <w:pPr>
-        <w:rPr>
-          <w:rFonts w:ascii="Arial Nova" w:hAnsi="Arial Nova"/>
-        </w:rPr>
-      </w:pPr>
-      <w:r>
-        <w:rPr>
-          <w:rFonts w:ascii="Arial Nova" w:hAnsi="Arial Nova"/>
-        </w:rPr>
-        <w:t xml:space="preserve">Ingolstadt, </w:t>
-      </w:r>
-      <w:r>
-        <w:rPr>
-          <w:rFonts w:ascii="Arial Nova" w:hAnsi="Arial Nova"/>
-        </w:rPr>
-        <w:t>0</w:t>
-      </w:r>
-      <w:r>
-        <w:rPr>
-          <w:rFonts w:ascii="Arial Nova" w:hAnsi="Arial Nova"/>
-        </w:rPr>
-        <w:t>9</w:t>
-      </w:r>
-      <w:r>
-        <w:rPr>
-          <w:rFonts w:ascii="Arial Nova" w:hAnsi="Arial Nova"/>
-        </w:rPr>
-        <w:t>.</w:t>
-      </w:r>
-      <w:r>
-        <w:rPr>
-          <w:rFonts w:ascii="Arial Nova" w:hAnsi="Arial Nova"/>
-        </w:rPr>
-        <w:t>0</w:t>
-      </w:r>
-      <w:r>
-        <w:rPr>
-          <w:rFonts w:ascii="Arial Nova" w:hAnsi="Arial Nova"/>
-        </w:rPr>
-        <w:t>2</w:t>
-      </w:r>
-      <w:r>
-        <w:rPr>
-          <w:rFonts w:ascii="Arial Nova" w:hAnsi="Arial Nova"/>
-        </w:rPr>
-        <w:t>.202</w:t>
-      </w:r>
-      <w:r>
-        <w:rPr>
-          <w:rFonts w:ascii="Arial Nova" w:hAnsi="Arial Nova"/>
-        </w:rPr>
-        <w:t>4</w:t>
-      </w:r>
-    </w:p>
-    <w:p>
-      <w:pPr>
-        <w:rPr>
-          <w:rFonts w:ascii="Arial Nova" w:hAnsi="Arial Nova"/>
-        </w:rPr>
-      </w:pPr>
-      <w:r>
-        <w:rPr>
-          <w:noProof/>
-        </w:rPr>
-        <w:drawing>
-          <wp:inline distT="0" distB="0" distL="0" distR="0" wp14:anchorId="0823318C" wp14:editId="353F9130">
-            <wp:extent cx="473812" cy="921863"/>
-            <wp:effectExtent l="4762" t="0" r="7303" b="7302"/>
-            <wp:docPr id="1931445439" name="Picture 1" descr="A black and white image of a letter f&#10;&#10;Description automatically generated"/>
-            <wp:cNvGraphicFramePr>
-              <a:graphicFrameLocks xmlns:a="http://schemas.openxmlformats.org/drawingml/2006/main" noChangeAspect="1"/>
-            </wp:cNvGraphicFramePr>
-            <a:graphic xmlns:a="http://schemas.openxmlformats.org/drawingml/2006/main">
-              <a:graphicData uri="http://schemas.openxmlformats.org/drawingml/2006/picture">
-                <pic:pic xmlns:pic="http://schemas.openxmlformats.org/drawingml/2006/picture">
-                  <pic:nvPicPr>
-                    <pic:cNvPr id="1931445439" name="Picture 1" descr="A black and white image of a letter f&#10;&#10;Description automatically generated"/>
-                    <pic:cNvPicPr/>
-                  </pic:nvPicPr>
-                  <pic:blipFill rotWithShape="1">
-                    <a:blip r:embed="rId19" cstate="print">
-                      <a:extLst>
-                        <a:ext uri="{28A0092B-C50C-407E-A947-70E740481C1C}">
-                          <a14:useLocalDpi xmlns:a14="http://schemas.microsoft.com/office/drawing/2010/main" val="0"/>
-                        </a:ext>
-                      </a:extLst>
-                    </a:blip>
-                    <a:srcRect r="17943"/>
-                    <a:stretch/>
-                  </pic:blipFill>
-                  <pic:spPr bwMode="auto">
-                    <a:xfrm rot="16200000">
-                      <a:off x="0" y="0"/>
-                      <a:ext cx="511965" cy="996094"/>
-                    </a:xfrm>
-                    <a:prstGeom prst="rect">
-                      <a:avLst/>
-                    </a:prstGeom>
-                    <a:ln>
-                      <a:noFill/>
-                    </a:ln>
-                    <a:extLst>
-                      <a:ext uri="{53640926-AAD7-44D8-BBD7-CCE9431645EC}">
-                        <a14:shadowObscured xmlns:a14="http://schemas.microsoft.com/office/drawing/2010/main"/>
-                      </a:ext>
-                    </a:extLst>
-                  </pic:spPr>
-                </pic:pic>
-              </a:graphicData>
-            </a:graphic>
-          </wp:inline>
-        </w:drawing>
-      </w:r>
-    </w:p>
     <w:p/>
     <w:sectPr>
       <w:pgSz w:w="12240" w:h="15840"/>
@@ -2511,7 +2542,7 @@
 </file>
 
 <file path=word/numbering.xml><?xml version="1.0" encoding="utf-8"?>
-<w:numbering xmlns:wpc="http://schemas.microsoft.com/office/word/2010/wordprocessingCanvas" xmlns:cx="http://schemas.microsoft.com/office/drawing/2014/chartex" xmlns:cx1="http://schemas.microsoft.com/office/drawing/2015/9/8/chartex" xmlns:cx2="http://schemas.microsoft.com/office/drawing/2015/10/21/chartex" xmlns:cx3="http://schemas.microsoft.com/office/drawing/2016/5/9/chartex" xmlns:cx4="http://schemas.microsoft.com/office/drawing/2016/5/10/chartex" xmlns:cx5="http://schemas.microsoft.com/office/drawing/2016/5/11/chartex" xmlns:cx6="http://schemas.microsoft.com/office/drawing/2016/5/12/chartex" xmlns:cx7="http://schemas.microsoft.com/office/drawing/2016/5/13/chartex" xmlns:cx8="http://schemas.microsoft.com/office/drawing/2016/5/14/chartex" xmlns:mc="http://schemas.openxmlformats.org/markup-compatibility/2006" xmlns:aink="http://schemas.microsoft.com/office/drawing/2016/ink" xmlns:am3d="http://schemas.microsoft.com/office/drawing/2017/model3d" xmlns:o="urn:schemas-microsoft-com:office:office" xmlns:oel="http://schemas.microsoft.com/office/2019/extlst" xmlns:r="http://schemas.openxmlformats.org/officeDocument/2006/relationships" xmlns:m="http://schemas.openxmlformats.org/officeDocument/2006/math" xmlns:v="urn:schemas-microsoft-com:vml" xmlns:wp14="http://schemas.microsoft.com/office/word/2010/wordprocessingDrawing" xmlns:wp="http://schemas.openxmlformats.org/drawingml/2006/wordprocessingDrawing" xmlns:w10="urn:schemas-microsoft-com:office:word" xmlns:w="http://schemas.openxmlformats.org/wordprocessingml/2006/main" xmlns:w14="http://schemas.microsoft.com/office/word/2010/wordml" xmlns:w15="http://schemas.microsoft.com/office/word/2012/wordml" xmlns:w16cex="http://schemas.microsoft.com/office/word/2018/wordml/cex" xmlns:w16cid="http://schemas.microsoft.com/office/word/2016/wordml/cid" xmlns:w16="http://schemas.microsoft.com/office/word/2018/wordml" xmlns:w16sdtdh="http://schemas.microsoft.com/office/word/2020/wordml/sdtdatahash" xmlns:w16se="http://schemas.microsoft.com/office/word/2015/wordml/symex" xmlns:wpg="http://schemas.microsoft.com/office/word/2010/wordprocessingGroup" xmlns:wpi="http://schemas.microsoft.com/office/word/2010/wordprocessingInk" xmlns:wne="http://schemas.microsoft.com/office/word/2006/wordml" xmlns:wps="http://schemas.microsoft.com/office/word/2010/wordprocessingShape" mc:Ignorable="w14 w15 w16se w16cid w16 w16cex w16sdtdh wp14">
+<w:numbering xmlns:wpc="http://schemas.microsoft.com/office/word/2010/wordprocessingCanvas" xmlns:cx="http://schemas.microsoft.com/office/drawing/2014/chartex" xmlns:cx1="http://schemas.microsoft.com/office/drawing/2015/9/8/chartex" xmlns:cx2="http://schemas.microsoft.com/office/drawing/2015/10/21/chartex" xmlns:cx3="http://schemas.microsoft.com/office/drawing/2016/5/9/chartex" xmlns:cx4="http://schemas.microsoft.com/office/drawing/2016/5/10/chartex" xmlns:cx5="http://schemas.microsoft.com/office/drawing/2016/5/11/chartex" xmlns:cx6="http://schemas.microsoft.com/office/drawing/2016/5/12/chartex" xmlns:cx7="http://schemas.microsoft.com/office/drawing/2016/5/13/chartex" xmlns:cx8="http://schemas.microsoft.com/office/drawing/2016/5/14/chartex" xmlns:mc="http://schemas.openxmlformats.org/markup-compatibility/2006" xmlns:aink="http://schemas.microsoft.com/office/drawing/2016/ink" xmlns:am3d="http://schemas.microsoft.com/office/drawing/2017/model3d" xmlns:o="urn:schemas-microsoft-com:office:office" xmlns:oel="http://schemas.microsoft.com/office/2019/extlst" xmlns:r="http://schemas.openxmlformats.org/officeDocument/2006/relationships" xmlns:m="http://schemas.openxmlformats.org/officeDocument/2006/math" xmlns:v="urn:schemas-microsoft-com:vml" xmlns:wp14="http://schemas.microsoft.com/office/word/2010/wordprocessingDrawing" xmlns:wp="http://schemas.openxmlformats.org/drawingml/2006/wordprocessingDrawing" xmlns:w10="urn:schemas-microsoft-com:office:word" xmlns:w="http://schemas.openxmlformats.org/wordprocessingml/2006/main" xmlns:w14="http://schemas.microsoft.com/office/word/2010/wordml" xmlns:w15="http://schemas.microsoft.com/office/word/2012/wordml" xmlns:w16cex="http://schemas.microsoft.com/office/word/2018/wordml/cex" xmlns:w16cid="http://schemas.microsoft.com/office/word/2016/wordml/cid" xmlns:w16="http://schemas.microsoft.com/office/word/2018/wordml" xmlns:w16du="http://schemas.microsoft.com/office/word/2023/wordml/word16du" xmlns:w16sdtdh="http://schemas.microsoft.com/office/word/2020/wordml/sdtdatahash" xmlns:w16se="http://schemas.microsoft.com/office/word/2015/wordml/symex" xmlns:wpg="http://schemas.microsoft.com/office/word/2010/wordprocessingGroup" xmlns:wpi="http://schemas.microsoft.com/office/word/2010/wordprocessingInk" xmlns:wne="http://schemas.microsoft.com/office/word/2006/wordml" xmlns:wps="http://schemas.microsoft.com/office/word/2010/wordprocessingShape" mc:Ignorable="w14 w15 w16se w16cid w16 w16cex w16sdtdh w16du wp14">
   <w:abstractNum w:abstractNumId="0" w15:restartNumberingAfterBreak="0">
     <w:nsid w:val="00027080"/>
     <w:multiLevelType w:val="hybridMultilevel"/>
@@ -2687,7 +2718,7 @@
   <w:abstractNum w:abstractNumId="2" w15:restartNumberingAfterBreak="0">
     <w:nsid w:val="06080E98"/>
     <w:multiLevelType w:val="hybridMultilevel"/>
-    <w:tmpl w:val="D93A16BA"/>
+    <w:tmpl w:val="3F283040"/>
     <w:lvl w:ilvl="0" w:tplc="04090001">
       <w:start w:val="1"/>
       <w:numFmt w:val="bullet"/>
@@ -2700,7 +2731,7 @@
         <w:rFonts w:ascii="Symbol" w:hAnsi="Symbol" w:hint="default"/>
       </w:rPr>
     </w:lvl>
-    <w:lvl w:ilvl="1" w:tplc="04090003" w:tentative="1">
+    <w:lvl w:ilvl="1" w:tplc="04090003">
       <w:start w:val="1"/>
       <w:numFmt w:val="bullet"/>
       <w:lvlText w:val="o"/>
@@ -3679,7 +3710,7 @@
   <w:abstractNum w:abstractNumId="11" w15:restartNumberingAfterBreak="0">
     <w:nsid w:val="642227DF"/>
     <w:multiLevelType w:val="hybridMultilevel"/>
-    <w:tmpl w:val="1B36332C"/>
+    <w:tmpl w:val="3B7EB842"/>
     <w:lvl w:ilvl="0" w:tplc="04090001">
       <w:start w:val="1"/>
       <w:numFmt w:val="bullet"/>
@@ -3945,7 +3976,7 @@
 </file>
 
 <file path=word/styles.xml><?xml version="1.0" encoding="utf-8"?>
-<w:styles xmlns:mc="http://schemas.openxmlformats.org/markup-compatibility/2006" xmlns:r="http://schemas.openxmlformats.org/officeDocument/2006/relationships" xmlns:w="http://schemas.openxmlformats.org/wordprocessingml/2006/main" xmlns:w14="http://schemas.microsoft.com/office/word/2010/wordml" xmlns:w15="http://schemas.microsoft.com/office/word/2012/wordml" xmlns:w16cex="http://schemas.microsoft.com/office/word/2018/wordml/cex" xmlns:w16cid="http://schemas.microsoft.com/office/word/2016/wordml/cid" xmlns:w16="http://schemas.microsoft.com/office/word/2018/wordml" xmlns:w16sdtdh="http://schemas.microsoft.com/office/word/2020/wordml/sdtdatahash" xmlns:w16se="http://schemas.microsoft.com/office/word/2015/wordml/symex" mc:Ignorable="w14 w15 w16se w16cid w16 w16cex w16sdtdh">
+<w:styles xmlns:mc="http://schemas.openxmlformats.org/markup-compatibility/2006" xmlns:r="http://schemas.openxmlformats.org/officeDocument/2006/relationships" xmlns:w="http://schemas.openxmlformats.org/wordprocessingml/2006/main" xmlns:w14="http://schemas.microsoft.com/office/word/2010/wordml" xmlns:w15="http://schemas.microsoft.com/office/word/2012/wordml" xmlns:w16cex="http://schemas.microsoft.com/office/word/2018/wordml/cex" xmlns:w16cid="http://schemas.microsoft.com/office/word/2016/wordml/cid" xmlns:w16="http://schemas.microsoft.com/office/word/2018/wordml" xmlns:w16du="http://schemas.microsoft.com/office/word/2023/wordml/word16du" xmlns:w16sdtdh="http://schemas.microsoft.com/office/word/2020/wordml/sdtdatahash" xmlns:w16se="http://schemas.microsoft.com/office/word/2015/wordml/symex" mc:Ignorable="w14 w15 w16se w16cid w16 w16cex w16sdtdh w16du">
   <w:docDefaults>
     <w:rPrDefault>
       <w:rPr>

</xml_diff>